<commit_message>
Could not create zero cost.
The InPost lockers could not be set to zero cost and then be seen on the
checkout page. I have changed it so that 0.00 will work. Also changed
the description for the maximum weight to 20kg.
</commit_message>
<xml_diff>
--- a/Installation.docx
+++ b/Installation.docx
@@ -43,10 +43,10 @@
       <style:text-properties style:text-underline-style="solid" style:text-underline-width="auto" style:text-underline-color="font-color"/>
     </style:style>
     <style:style style:name="fr1" style:family="graphic" style:parent-style-name="Graphics">
-      <style:graphic-properties style:mirror="none" fo:clip="rect(0cm, 0cm, 0cm, 0cm)" draw:luminance="0%" draw:contrast="0%" draw:red="0%" draw:green="0%" draw:blue="0%" draw:gamma="100%" draw:color-inversion="false" draw:image-opacity="100%" draw:color-mode="standard"/>
+      <style:graphic-properties style:mirror="none" fo:clip="rect(0cm, 0cm, 0cm, 0cm)" draw:luminance="0%" draw:contrast="0%" draw:red="0%" draw:green="0%" draw:blue="0%" draw:gamma="100%" draw:color-inversion="false" draw:image-opacity="100%" draw:color-mode="standard" style:flow-with-text="false"/>
     </style:style>
     <style:style style:name="fr2" style:family="graphic" style:parent-style-name="Graphics">
-      <style:graphic-properties style:vertical-pos="top" style:vertical-rel="paragraph" style:mirror="none" fo:clip="rect(0cm, 0cm, 0cm, 0cm)" draw:luminance="0%" draw:contrast="0%" draw:red="0%" draw:green="0%" draw:blue="0%" draw:gamma="100%" draw:color-inversion="false" draw:image-opacity="100%" draw:color-mode="standard"/>
+      <style:graphic-properties style:vertical-pos="top" style:vertical-rel="paragraph" style:mirror="none" fo:clip="rect(0cm, 0cm, 0cm, 0cm)" draw:luminance="0%" draw:contrast="0%" draw:red="0%" draw:green="0%" draw:blue="0%" draw:gamma="100%" draw:color-inversion="false" draw:image-opacity="100%" draw:color-mode="standard" style:flow-with-text="false"/>
     </style:style>
   </office:automatic-styles>
   <office:body>
@@ -99,7 +99,7 @@
       <text:p text:style-name="Standard">
         The API Key is a long string of numbers and letters and will be included in the welcome message you should have received from InPost. The API URL is typically, 
         <text:a xlink:type="simple" xlink:href="http://api-uk.easypack24.net/" text:style-name="Internet_20_link" text:visited-style-name="Visited_20_Internet_20_Link">http://api-uk.easypack24.net/</text:a>
-         The current maximum weight is 25 kg. Maximum Size A, 8x38x64, Size B 19x38x64, Size C 41x38x64.
+         The current maximum weight is 20 kg. Maximum Size A, 8x38x64, Size B 19x38x64, Size C 41x38x64.
       </text:p>
       <text:p text:style-name="Standard"/>
       <text:p text:style-name="Standard">Click save and the settings will be stored.</text:p>
@@ -119,9 +119,12 @@
         The basic settings for the OpenCart store need to be set correctly. The Length class 
         <text:span text:style-name="T1">must</text:span>
          be centimeters and the Weight class 
-        <text:span text:style-name="T1">must</text:span>
-         be Kilograms.
-      </text:p>
+        <text:span text:style-name="T1">should</text:span>
+         be Kilograms. If you are using 
+        <text:span text:style-name="T1">grams</text:span>
+         for the weight then the maximum weight for the parcels needs to be changed from 20 to 20000. This simply converts it into gramms.
+      </text:p>
+      <text:p text:style-name="Standard"/>
       <text:p text:style-name="Standard">This is to ensure that the calculations for the size and weight of the resultant parcel work correctly. </text:p>
       <text:p text:style-name="Standard"/>
       <text:h text:style-name="Heading_20_2" text:outline-level="2">Permisions</text:h>
@@ -189,12 +192,12 @@
 <office:document-meta xmlns:office="urn:oasis:names:tc:opendocument:xmlns:office:1.0" xmlns:xlink="http://www.w3.org/1999/xlink" xmlns:dc="http://purl.org/dc/elements/1.1/" xmlns:meta="urn:oasis:names:tc:opendocument:xmlns:meta:1.0" xmlns:ooo="http://openoffice.org/2004/office" xmlns:grddl="http://www.w3.org/2003/g/data-view#" xmlns:textooo="http://openoffice.org/2013/office" office:version="1.2">
   <office:meta>
     <meta:creation-date>2009-04-16T11:32:02.64</meta:creation-date>
-    <meta:editing-duration>PT2H55M12S</meta:editing-duration>
-    <meta:editing-cycles>21</meta:editing-cycles>
+    <meta:editing-duration>PT2H57M39S</meta:editing-duration>
+    <meta:editing-cycles>23</meta:editing-cycles>
     <meta:generator>OpenOffice/4.1.0$Win32 OpenOffice.org_project/410m18$Build-9764</meta:generator>
-    <dc:date>2014-06-17T13:57:41.74</dc:date>
+    <dc:date>2014-07-11T09:25:49.56</dc:date>
     <dc:creator>David Arthur</dc:creator>
-    <meta:document-statistic meta:table-count="0" meta:image-count="2" meta:object-count="0" meta:page-count="4" meta:paragraph-count="59" meta:word-count="1053" meta:character-count="6188"/>
+    <meta:document-statistic meta:table-count="0" meta:image-count="2" meta:object-count="0" meta:page-count="4" meta:paragraph-count="59" meta:word-count="1082" meta:character-count="6343"/>
     <meta:user-defined meta:name="Info 1"/>
     <meta:user-defined meta:name="Info 2"/>
     <meta:user-defined meta:name="Info 3"/>
@@ -207,21 +210,21 @@
 <office:document-settings xmlns:office="urn:oasis:names:tc:opendocument:xmlns:office:1.0" xmlns:xlink="http://www.w3.org/1999/xlink" xmlns:config="urn:oasis:names:tc:opendocument:xmlns:config:1.0" xmlns:ooo="http://openoffice.org/2004/office" xmlns:textooo="http://openoffice.org/2013/office" office:version="1.2">
   <office:settings>
     <config:config-item-set config:name="ooo:view-settings">
-      <config:config-item config:name="ViewAreaTop" config:type="int">0</config:config-item>
-      <config:config-item config:name="ViewAreaLeft" config:type="int">1482</config:config-item>
-      <config:config-item config:name="ViewAreaWidth" config:type="int">19528</config:config-item>
-      <config:config-item config:name="ViewAreaHeight" config:type="int">14236</config:config-item>
+      <config:config-item config:name="ViewAreaTop" config:type="int">30480</config:config-item>
+      <config:config-item config:name="ViewAreaLeft" config:type="int">0</config:config-item>
+      <config:config-item config:name="ViewAreaWidth" config:type="int">33736</config:config-item>
+      <config:config-item config:name="ViewAreaHeight" config:type="int">14924</config:config-item>
       <config:config-item config:name="ShowRedlineChanges" config:type="boolean">true</config:config-item>
       <config:config-item config:name="InBrowseMode" config:type="boolean">false</config:config-item>
       <config:config-item-map-indexed config:name="Views">
         <config:config-item-map-entry>
           <config:config-item config:name="ViewId" config:type="string">view2</config:config-item>
-          <config:config-item config:name="ViewLeft" config:type="int">3002</config:config-item>
-          <config:config-item config:name="ViewTop" config:type="int">3425</config:config-item>
-          <config:config-item config:name="VisibleLeft" config:type="int">1482</config:config-item>
-          <config:config-item config:name="VisibleTop" config:type="int">0</config:config-item>
-          <config:config-item config:name="VisibleRight" config:type="int">21008</config:config-item>
-          <config:config-item config:name="VisibleBottom" config:type="int">14235</config:config-item>
+          <config:config-item config:name="ViewLeft" config:type="int">20442</config:config-item>
+          <config:config-item config:name="ViewTop" config:type="int">38873</config:config-item>
+          <config:config-item config:name="VisibleLeft" config:type="int">0</config:config-item>
+          <config:config-item config:name="VisibleTop" config:type="int">30480</config:config-item>
+          <config:config-item config:name="VisibleRight" config:type="int">33734</config:config-item>
+          <config:config-item config:name="VisibleBottom" config:type="int">45403</config:config-item>
           <config:config-item config:name="ZoomType" config:type="short">0</config:config-item>
           <config:config-item config:name="ViewLayoutColumns" config:type="short">0</config:config-item>
           <config:config-item config:name="ViewLayoutBookMode" config:type="boolean">false</config:config-item>

</xml_diff>